<commit_message>
TO & inrichten ontwikkelshit
</commit_message>
<xml_diff>
--- a/documenten ToolsForEver/Inrichten ontwikkelomgeving.docx
+++ b/documenten ToolsForEver/Inrichten ontwikkelomgeving.docx
@@ -96,7 +96,6 @@
                                 <w:szCs w:val="32"/>
                               </w:rPr>
                             </w:pPr>
-                            <w:proofErr w:type="spellStart"/>
                             <w:r>
                               <w:rPr>
                                 <w:b/>
@@ -107,7 +106,6 @@
                               </w:rPr>
                               <w:t>ToolsForEver</w:t>
                             </w:r>
-                            <w:proofErr w:type="spellEnd"/>
                           </w:p>
                         </w:sdtContent>
                       </w:sdt>
@@ -593,7 +591,6 @@
       </w:r>
       <w:bookmarkStart w:id="1" w:name="_Toc405547746"/>
       <w:r>
-        <w:lastRenderedPageBreak/>
         <w:t>Benodigde hardware</w:t>
       </w:r>
       <w:bookmarkEnd w:id="1"/>
@@ -638,21 +635,11 @@
       <w:r>
         <w:t xml:space="preserve">- </w:t>
       </w:r>
-      <w:proofErr w:type="spellStart"/>
-      <w:r>
-        <w:t>EasyPHP</w:t>
-      </w:r>
-      <w:proofErr w:type="spellEnd"/>
-      <w:r>
-        <w:t xml:space="preserve"> </w:t>
-      </w:r>
-      <w:proofErr w:type="spellStart"/>
-      <w:r>
-        <w:t>Webserver</w:t>
-      </w:r>
-      <w:proofErr w:type="spellEnd"/>
-      <w:r>
-        <w:t xml:space="preserve"> (Apache + SQL)</w:t>
+      <w:r>
+        <w:t xml:space="preserve">EasyPHP </w:t>
+      </w:r>
+      <w:r>
+        <w:t>Webserver (Apache + SQL)</w:t>
       </w:r>
       <w:r>
         <w:br/>
@@ -685,23 +672,13 @@
         <w:tab/>
         <w:t xml:space="preserve">- </w:t>
       </w:r>
-      <w:proofErr w:type="spellStart"/>
-      <w:r>
-        <w:t>MySQL</w:t>
-      </w:r>
-      <w:proofErr w:type="spellEnd"/>
-      <w:r>
-        <w:t xml:space="preserve"> 5.6</w:t>
-      </w:r>
-      <w:r>
-        <w:br/>
-        <w:t xml:space="preserve">- </w:t>
-      </w:r>
-      <w:proofErr w:type="spellStart"/>
-      <w:r>
-        <w:t>Texteditor</w:t>
-      </w:r>
-      <w:proofErr w:type="spellEnd"/>
+      <w:r>
+        <w:t>MySQL 5.6</w:t>
+      </w:r>
+      <w:r>
+        <w:br/>
+        <w:t>- Texteditor</w:t>
+      </w:r>
       <w:r>
         <w:br/>
       </w:r>
@@ -709,36 +686,15 @@
         <w:tab/>
         <w:t xml:space="preserve">- </w:t>
       </w:r>
-      <w:proofErr w:type="spellStart"/>
-      <w:r>
-        <w:t>Sublime</w:t>
-      </w:r>
-      <w:proofErr w:type="spellEnd"/>
-      <w:r>
-        <w:t xml:space="preserve"> </w:t>
-      </w:r>
-      <w:proofErr w:type="spellStart"/>
-      <w:r>
-        <w:t>text</w:t>
-      </w:r>
-      <w:proofErr w:type="spellEnd"/>
-      <w:r>
-        <w:t xml:space="preserve"> 2</w:t>
+      <w:r>
+        <w:t>Sublime text 2</w:t>
       </w:r>
       <w:r>
         <w:br/>
       </w:r>
       <w:r>
         <w:tab/>
-        <w:t xml:space="preserve">- </w:t>
-      </w:r>
-      <w:proofErr w:type="spellStart"/>
-      <w:r>
-        <w:t>NetBeans</w:t>
-      </w:r>
-      <w:proofErr w:type="spellEnd"/>
-      <w:r>
-        <w:t xml:space="preserve"> 8.0.2</w:t>
+        <w:t>- NetBeans 8.0.2</w:t>
       </w:r>
       <w:r>
         <w:br/>
@@ -748,66 +704,43 @@
       </w:r>
       <w:r>
         <w:tab/>
-        <w:t>-</w:t>
-      </w:r>
-      <w:proofErr w:type="spellStart"/>
-      <w:r>
-        <w:t>GlassFish</w:t>
-      </w:r>
-      <w:proofErr w:type="spellEnd"/>
-      <w:r>
-        <w:br/>
-        <w:t xml:space="preserve">- </w:t>
-      </w:r>
-      <w:proofErr w:type="spellStart"/>
-      <w:r>
-        <w:t>Webbrowser</w:t>
-      </w:r>
-      <w:proofErr w:type="spellEnd"/>
-      <w:r>
-        <w:t xml:space="preserve"> </w:t>
+        <w:t>-GlassFish</w:t>
+      </w:r>
+      <w:r>
+        <w:br/>
+        <w:t xml:space="preserve">- Webbrowser </w:t>
       </w:r>
       <w:r>
         <w:br/>
       </w:r>
       <w:r>
         <w:tab/>
-        <w:t xml:space="preserve">- Google </w:t>
-      </w:r>
-      <w:proofErr w:type="spellStart"/>
-      <w:r>
-        <w:t>Chrome</w:t>
-      </w:r>
-      <w:proofErr w:type="spellEnd"/>
-      <w:r>
-        <w:t xml:space="preserve"> </w:t>
+        <w:t xml:space="preserve">- Google Chrome </w:t>
       </w:r>
       <w:r>
         <w:t>39.0.2171.71 m</w:t>
       </w:r>
       <w:r>
         <w:br/>
-        <w:t xml:space="preserve">- PHP </w:t>
-      </w:r>
-      <w:proofErr w:type="spellStart"/>
-      <w:r>
-        <w:t>framework</w:t>
-      </w:r>
-      <w:proofErr w:type="spellEnd"/>
-      <w:r>
-        <w:br/>
-      </w:r>
-      <w:r>
-        <w:tab/>
-        <w:t>-</w:t>
-      </w:r>
-      <w:proofErr w:type="spellStart"/>
-      <w:r>
-        <w:t>CodeIgniter</w:t>
-      </w:r>
-      <w:proofErr w:type="spellEnd"/>
-      <w:r>
-        <w:t xml:space="preserve"> 2.1.4</w:t>
+        <w:t xml:space="preserve">               - Internet explorer 11</w:t>
+      </w:r>
+      <w:r>
+        <w:br/>
+        <w:t xml:space="preserve">               - Mozilla Firefox 34.0.5</w:t>
+      </w:r>
+      <w:r>
+        <w:br/>
+        <w:t xml:space="preserve">               - Safari 7</w:t>
+      </w:r>
+      <w:r>
+        <w:br/>
+        <w:t xml:space="preserve">               - Opera 26.0.1</w:t>
+      </w:r>
+      <w:r>
+        <w:br/>
+      </w:r>
+      <w:r>
+        <w:br/>
       </w:r>
       <w:r>
         <w:br/>
@@ -844,27 +777,14 @@
       </w:r>
       <w:r>
         <w:tab/>
-        <w:t xml:space="preserve">- </w:t>
-      </w:r>
-      <w:proofErr w:type="spellStart"/>
-      <w:r>
-        <w:t>Skype</w:t>
-      </w:r>
-      <w:proofErr w:type="spellEnd"/>
+        <w:t>- Skype</w:t>
+      </w:r>
       <w:r>
         <w:br/>
       </w:r>
       <w:r>
         <w:tab/>
-        <w:t xml:space="preserve">- Mozilla </w:t>
-      </w:r>
-      <w:proofErr w:type="spellStart"/>
-      <w:r>
-        <w:t>Thunderbird</w:t>
-      </w:r>
-      <w:proofErr w:type="spellEnd"/>
-      <w:r>
-        <w:t xml:space="preserve"> (mail)</w:t>
+        <w:t>- Mozilla Thunderbird (mail)</w:t>
       </w:r>
       <w:r>
         <w:br/>
@@ -979,9 +899,6 @@
     <w:sdt>
       <w:sdtPr>
         <w:id w:val="483072124"/>
-        <w:placeholder>
-          <w:docPart w:val="F2902C8214984E89BEA0A574526F8215"/>
-        </w:placeholder>
         <w:temporary/>
         <w:showingPlcHdr/>
       </w:sdtPr>
@@ -1034,7 +951,7 @@
     <w:r>
       <w:rPr>
         <w:noProof/>
-        <w:lang w:val="en-US"/>
+        <w:lang w:eastAsia="nl-NL"/>
       </w:rPr>
       <w:drawing>
         <wp:anchor distT="0" distB="0" distL="114300" distR="114300" simplePos="0" relativeHeight="251659264" behindDoc="1" locked="0" layoutInCell="1" allowOverlap="1">
@@ -1121,7 +1038,7 @@
     <w:r>
       <w:rPr>
         <w:noProof/>
-        <w:lang w:val="en-US"/>
+        <w:lang w:eastAsia="nl-NL"/>
       </w:rPr>
       <w:drawing>
         <wp:anchor distT="0" distB="0" distL="114300" distR="114300" simplePos="0" relativeHeight="251658240" behindDoc="0" locked="0" layoutInCell="1" allowOverlap="1">
@@ -1929,435 +1846,6 @@
 </w:styles>
 </file>
 
-<file path=word/glossary/document.xml><?xml version="1.0" encoding="utf-8"?>
-<w:glossaryDocument xmlns:ve="http://schemas.openxmlformats.org/markup-compatibility/2006" xmlns:o="urn:schemas-microsoft-com:office:office" xmlns:r="http://schemas.openxmlformats.org/officeDocument/2006/relationships" xmlns:m="http://schemas.openxmlformats.org/officeDocument/2006/math" xmlns:v="urn:schemas-microsoft-com:vml" xmlns:wp="http://schemas.openxmlformats.org/drawingml/2006/wordprocessingDrawing" xmlns:w10="urn:schemas-microsoft-com:office:word" xmlns:w="http://schemas.openxmlformats.org/wordprocessingml/2006/main" xmlns:wne="http://schemas.microsoft.com/office/word/2006/wordml">
-  <w:docParts/>
-</w:glossaryDocument>
-</file>
-
-<file path=word/glossary/fontTable.xml><?xml version="1.0" encoding="utf-8"?>
-<w:fonts xmlns:r="http://schemas.openxmlformats.org/officeDocument/2006/relationships" xmlns:w="http://schemas.openxmlformats.org/wordprocessingml/2006/main">
-  <w:font w:name="Symbol">
-    <w:panose1 w:val="05050102010706020507"/>
-    <w:charset w:val="02"/>
-    <w:family w:val="roman"/>
-    <w:pitch w:val="variable"/>
-    <w:sig w:usb0="00000000" w:usb1="10000000" w:usb2="00000000" w:usb3="00000000" w:csb0="80000000" w:csb1="00000000"/>
-  </w:font>
-  <w:font w:name="Times New Roman">
-    <w:panose1 w:val="02020603050405020304"/>
-    <w:charset w:val="00"/>
-    <w:family w:val="roman"/>
-    <w:pitch w:val="variable"/>
-    <w:sig w:usb0="E0002EFF" w:usb1="C0007843" w:usb2="00000009" w:usb3="00000000" w:csb0="000001FF" w:csb1="00000000"/>
-  </w:font>
-  <w:font w:name="Courier New">
-    <w:panose1 w:val="02070309020205020404"/>
-    <w:charset w:val="00"/>
-    <w:family w:val="modern"/>
-    <w:pitch w:val="fixed"/>
-    <w:sig w:usb0="E0002AFF" w:usb1="C0007843" w:usb2="00000009" w:usb3="00000000" w:csb0="000001FF" w:csb1="00000000"/>
-  </w:font>
-  <w:font w:name="Wingdings">
-    <w:panose1 w:val="05000000000000000000"/>
-    <w:charset w:val="02"/>
-    <w:family w:val="auto"/>
-    <w:pitch w:val="variable"/>
-    <w:sig w:usb0="00000000" w:usb1="10000000" w:usb2="00000000" w:usb3="00000000" w:csb0="80000000" w:csb1="00000000"/>
-  </w:font>
-  <w:font w:name="Calibri">
-    <w:panose1 w:val="020F0502020204030204"/>
-    <w:charset w:val="00"/>
-    <w:family w:val="swiss"/>
-    <w:pitch w:val="variable"/>
-    <w:sig w:usb0="E00002FF" w:usb1="4000ACFF" w:usb2="00000001" w:usb3="00000000" w:csb0="0000019F" w:csb1="00000000"/>
-  </w:font>
-  <w:font w:name="Cambria">
-    <w:panose1 w:val="02040503050406030204"/>
-    <w:charset w:val="00"/>
-    <w:family w:val="roman"/>
-    <w:pitch w:val="variable"/>
-    <w:sig w:usb0="E00002FF" w:usb1="400004FF" w:usb2="00000000" w:usb3="00000000" w:csb0="0000019F" w:csb1="00000000"/>
-  </w:font>
-  <w:font w:name="Tahoma">
-    <w:panose1 w:val="020B0604030504040204"/>
-    <w:charset w:val="00"/>
-    <w:family w:val="swiss"/>
-    <w:notTrueType/>
-    <w:pitch w:val="variable"/>
-    <w:sig w:usb0="00000003" w:usb1="00000000" w:usb2="00000000" w:usb3="00000000" w:csb0="00000001" w:csb1="00000000"/>
-  </w:font>
-</w:fonts>
-</file>
-
-<file path=word/glossary/settings.xml><?xml version="1.0" encoding="utf-8"?>
-<w:settings xmlns:o="urn:schemas-microsoft-com:office:office" xmlns:r="http://schemas.openxmlformats.org/officeDocument/2006/relationships" xmlns:m="http://schemas.openxmlformats.org/officeDocument/2006/math" xmlns:v="urn:schemas-microsoft-com:vml" xmlns:w10="urn:schemas-microsoft-com:office:word" xmlns:w="http://schemas.openxmlformats.org/wordprocessingml/2006/main" xmlns:sl="http://schemas.openxmlformats.org/schemaLibrary/2006/main">
-  <w:view w:val="normal"/>
-  <w:defaultTabStop w:val="708"/>
-  <w:hyphenationZone w:val="425"/>
-  <w:characterSpacingControl w:val="doNotCompress"/>
-  <w:compat>
-    <w:useFELayout/>
-  </w:compat>
-  <w:rsids>
-    <w:rsidRoot w:val="007A0F1B"/>
-    <w:rsid w:val="00131039"/>
-    <w:rsid w:val="00721067"/>
-    <w:rsid w:val="00733714"/>
-    <w:rsid w:val="007A0F1B"/>
-    <w:rsid w:val="00805264"/>
-    <w:rsid w:val="008E5CCA"/>
-    <w:rsid w:val="00CE2DA2"/>
-  </w:rsids>
-  <m:mathPr>
-    <m:mathFont m:val="Cambria Math"/>
-    <m:brkBin m:val="before"/>
-    <m:brkBinSub m:val="--"/>
-    <m:smallFrac m:val="off"/>
-    <m:dispDef/>
-    <m:lMargin m:val="0"/>
-    <m:rMargin m:val="0"/>
-    <m:defJc m:val="centerGroup"/>
-    <m:wrapIndent m:val="1440"/>
-    <m:intLim m:val="subSup"/>
-    <m:naryLim m:val="undOvr"/>
-  </m:mathPr>
-  <w:themeFontLang w:val="en-US"/>
-  <w:clrSchemeMapping w:bg1="light1" w:t1="dark1" w:bg2="light2" w:t2="dark2" w:accent1="accent1" w:accent2="accent2" w:accent3="accent3" w:accent4="accent4" w:accent5="accent5" w:accent6="accent6" w:hyperlink="hyperlink" w:followedHyperlink="followedHyperlink"/>
-  <w:decimalSymbol w:val="."/>
-  <w:listSeparator w:val=","/>
-</w:settings>
-</file>
-
-<file path=word/glossary/styles.xml><?xml version="1.0" encoding="utf-8"?>
-<w:styles xmlns:r="http://schemas.openxmlformats.org/officeDocument/2006/relationships" xmlns:w="http://schemas.openxmlformats.org/wordprocessingml/2006/main">
-  <w:docDefaults>
-    <w:rPrDefault>
-      <w:rPr>
-        <w:rFonts w:asciiTheme="minorHAnsi" w:eastAsiaTheme="minorEastAsia" w:hAnsiTheme="minorHAnsi" w:cstheme="minorBidi"/>
-        <w:sz w:val="22"/>
-        <w:szCs w:val="22"/>
-        <w:lang w:val="nl-NL" w:eastAsia="nl-NL" w:bidi="ar-SA"/>
-      </w:rPr>
-    </w:rPrDefault>
-    <w:pPrDefault>
-      <w:pPr>
-        <w:spacing w:after="200" w:line="276" w:lineRule="auto"/>
-      </w:pPr>
-    </w:pPrDefault>
-  </w:docDefaults>
-  <w:latentStyles w:defLockedState="0" w:defUIPriority="99" w:defSemiHidden="1" w:defUnhideWhenUsed="1" w:defQFormat="0" w:count="267">
-    <w:lsdException w:name="Normal" w:semiHidden="0" w:uiPriority="0" w:unhideWhenUsed="0" w:qFormat="1"/>
-    <w:lsdException w:name="heading 1" w:semiHidden="0" w:uiPriority="9" w:unhideWhenUsed="0" w:qFormat="1"/>
-    <w:lsdException w:name="heading 2" w:uiPriority="9" w:qFormat="1"/>
-    <w:lsdException w:name="heading 3" w:uiPriority="9" w:qFormat="1"/>
-    <w:lsdException w:name="heading 4" w:uiPriority="9" w:qFormat="1"/>
-    <w:lsdException w:name="heading 5" w:uiPriority="9" w:qFormat="1"/>
-    <w:lsdException w:name="heading 6" w:uiPriority="9" w:qFormat="1"/>
-    <w:lsdException w:name="heading 7" w:uiPriority="9" w:qFormat="1"/>
-    <w:lsdException w:name="heading 8" w:uiPriority="9" w:qFormat="1"/>
-    <w:lsdException w:name="heading 9" w:uiPriority="9" w:qFormat="1"/>
-    <w:lsdException w:name="toc 1" w:uiPriority="39"/>
-    <w:lsdException w:name="toc 2" w:uiPriority="39"/>
-    <w:lsdException w:name="toc 3" w:uiPriority="39"/>
-    <w:lsdException w:name="toc 4" w:uiPriority="39"/>
-    <w:lsdException w:name="toc 5" w:uiPriority="39"/>
-    <w:lsdException w:name="toc 6" w:uiPriority="39"/>
-    <w:lsdException w:name="toc 7" w:uiPriority="39"/>
-    <w:lsdException w:name="toc 8" w:uiPriority="39"/>
-    <w:lsdException w:name="toc 9" w:uiPriority="39"/>
-    <w:lsdException w:name="caption" w:uiPriority="35" w:qFormat="1"/>
-    <w:lsdException w:name="Title" w:semiHidden="0" w:uiPriority="10" w:unhideWhenUsed="0" w:qFormat="1"/>
-    <w:lsdException w:name="Default Paragraph Font" w:uiPriority="1"/>
-    <w:lsdException w:name="Subtitle" w:semiHidden="0" w:uiPriority="11" w:unhideWhenUsed="0" w:qFormat="1"/>
-    <w:lsdException w:name="Strong" w:semiHidden="0" w:uiPriority="22" w:unhideWhenUsed="0" w:qFormat="1"/>
-    <w:lsdException w:name="Emphasis" w:semiHidden="0" w:uiPriority="20" w:unhideWhenUsed="0" w:qFormat="1"/>
-    <w:lsdException w:name="Table Grid" w:semiHidden="0" w:uiPriority="59" w:unhideWhenUsed="0"/>
-    <w:lsdException w:name="Placeholder Text" w:unhideWhenUsed="0"/>
-    <w:lsdException w:name="No Spacing" w:semiHidden="0" w:uiPriority="1" w:unhideWhenUsed="0" w:qFormat="1"/>
-    <w:lsdException w:name="Light Shading" w:semiHidden="0" w:uiPriority="60" w:unhideWhenUsed="0"/>
-    <w:lsdException w:name="Light List" w:semiHidden="0" w:uiPriority="61" w:unhideWhenUsed="0"/>
-    <w:lsdException w:name="Light Grid" w:semiHidden="0" w:uiPriority="62" w:unhideWhenUsed="0"/>
-    <w:lsdException w:name="Medium Shading 1" w:semiHidden="0" w:uiPriority="63" w:unhideWhenUsed="0"/>
-    <w:lsdException w:name="Medium Shading 2" w:semiHidden="0" w:uiPriority="64" w:unhideWhenUsed="0"/>
-    <w:lsdException w:name="Medium List 1" w:semiHidden="0" w:uiPriority="65" w:unhideWhenUsed="0"/>
-    <w:lsdException w:name="Medium List 2" w:semiHidden="0" w:uiPriority="66" w:unhideWhenUsed="0"/>
-    <w:lsdException w:name="Medium Grid 1" w:semiHidden="0" w:uiPriority="67" w:unhideWhenUsed="0"/>
-    <w:lsdException w:name="Medium Grid 2" w:semiHidden="0" w:uiPriority="68" w:unhideWhenUsed="0"/>
-    <w:lsdException w:name="Medium Grid 3" w:semiHidden="0" w:uiPriority="69" w:unhideWhenUsed="0"/>
-    <w:lsdException w:name="Dark List" w:semiHidden="0" w:uiPriority="70" w:unhideWhenUsed="0"/>
-    <w:lsdException w:name="Colorful Shading" w:semiHidden="0" w:uiPriority="71" w:unhideWhenUsed="0"/>
-    <w:lsdException w:name="Colorful List" w:semiHidden="0" w:uiPriority="72" w:unhideWhenUsed="0"/>
-    <w:lsdException w:name="Colorful Grid" w:semiHidden="0" w:uiPriority="73" w:unhideWhenUsed="0"/>
-    <w:lsdException w:name="Light Shading Accent 1" w:semiHidden="0" w:uiPriority="60" w:unhideWhenUsed="0"/>
-    <w:lsdException w:name="Light List Accent 1" w:semiHidden="0" w:uiPriority="61" w:unhideWhenUsed="0"/>
-    <w:lsdException w:name="Light Grid Accent 1" w:semiHidden="0" w:uiPriority="62" w:unhideWhenUsed="0"/>
-    <w:lsdException w:name="Medium Shading 1 Accent 1" w:semiHidden="0" w:uiPriority="63" w:unhideWhenUsed="0"/>
-    <w:lsdException w:name="Medium Shading 2 Accent 1" w:semiHidden="0" w:uiPriority="64" w:unhideWhenUsed="0"/>
-    <w:lsdException w:name="Medium List 1 Accent 1" w:semiHidden="0" w:uiPriority="65" w:unhideWhenUsed="0"/>
-    <w:lsdException w:name="Revision" w:unhideWhenUsed="0"/>
-    <w:lsdException w:name="List Paragraph" w:semiHidden="0" w:uiPriority="34" w:unhideWhenUsed="0" w:qFormat="1"/>
-    <w:lsdException w:name="Quote" w:semiHidden="0" w:uiPriority="29" w:unhideWhenUsed="0" w:qFormat="1"/>
-    <w:lsdException w:name="Intense Quote" w:semiHidden="0" w:uiPriority="30" w:unhideWhenUsed="0" w:qFormat="1"/>
-    <w:lsdException w:name="Medium List 2 Accent 1" w:semiHidden="0" w:uiPriority="66" w:unhideWhenUsed="0"/>
-    <w:lsdException w:name="Medium Grid 1 Accent 1" w:semiHidden="0" w:uiPriority="67" w:unhideWhenUsed="0"/>
-    <w:lsdException w:name="Medium Grid 2 Accent 1" w:semiHidden="0" w:uiPriority="68" w:unhideWhenUsed="0"/>
-    <w:lsdException w:name="Medium Grid 3 Accent 1" w:semiHidden="0" w:uiPriority="69" w:unhideWhenUsed="0"/>
-    <w:lsdException w:name="Dark List Accent 1" w:semiHidden="0" w:uiPriority="70" w:unhideWhenUsed="0"/>
-    <w:lsdException w:name="Colorful Shading Accent 1" w:semiHidden="0" w:uiPriority="71" w:unhideWhenUsed="0"/>
-    <w:lsdException w:name="Colorful List Accent 1" w:semiHidden="0" w:uiPriority="72" w:unhideWhenUsed="0"/>
-    <w:lsdException w:name="Colorful Grid Accent 1" w:semiHidden="0" w:uiPriority="73" w:unhideWhenUsed="0"/>
-    <w:lsdException w:name="Light Shading Accent 2" w:semiHidden="0" w:uiPriority="60" w:unhideWhenUsed="0"/>
-    <w:lsdException w:name="Light List Accent 2" w:semiHidden="0" w:uiPriority="61" w:unhideWhenUsed="0"/>
-    <w:lsdException w:name="Light Grid Accent 2" w:semiHidden="0" w:uiPriority="62" w:unhideWhenUsed="0"/>
-    <w:lsdException w:name="Medium Shading 1 Accent 2" w:semiHidden="0" w:uiPriority="63" w:unhideWhenUsed="0"/>
-    <w:lsdException w:name="Medium Shading 2 Accent 2" w:semiHidden="0" w:uiPriority="64" w:unhideWhenUsed="0"/>
-    <w:lsdException w:name="Medium List 1 Accent 2" w:semiHidden="0" w:uiPriority="65" w:unhideWhenUsed="0"/>
-    <w:lsdException w:name="Medium List 2 Accent 2" w:semiHidden="0" w:uiPriority="66" w:unhideWhenUsed="0"/>
-    <w:lsdException w:name="Medium Grid 1 Accent 2" w:semiHidden="0" w:uiPriority="67" w:unhideWhenUsed="0"/>
-    <w:lsdException w:name="Medium Grid 2 Accent 2" w:semiHidden="0" w:uiPriority="68" w:unhideWhenUsed="0"/>
-    <w:lsdException w:name="Medium Grid 3 Accent 2" w:semiHidden="0" w:uiPriority="69" w:unhideWhenUsed="0"/>
-    <w:lsdException w:name="Dark List Accent 2" w:semiHidden="0" w:uiPriority="70" w:unhideWhenUsed="0"/>
-    <w:lsdException w:name="Colorful Shading Accent 2" w:semiHidden="0" w:uiPriority="71" w:unhideWhenUsed="0"/>
-    <w:lsdException w:name="Colorful List Accent 2" w:semiHidden="0" w:uiPriority="72" w:unhideWhenUsed="0"/>
-    <w:lsdException w:name="Colorful Grid Accent 2" w:semiHidden="0" w:uiPriority="73" w:unhideWhenUsed="0"/>
-    <w:lsdException w:name="Light Shading Accent 3" w:semiHidden="0" w:uiPriority="60" w:unhideWhenUsed="0"/>
-    <w:lsdException w:name="Light List Accent 3" w:semiHidden="0" w:uiPriority="61" w:unhideWhenUsed="0"/>
-    <w:lsdException w:name="Light Grid Accent 3" w:semiHidden="0" w:uiPriority="62" w:unhideWhenUsed="0"/>
-    <w:lsdException w:name="Medium Shading 1 Accent 3" w:semiHidden="0" w:uiPriority="63" w:unhideWhenUsed="0"/>
-    <w:lsdException w:name="Medium Shading 2 Accent 3" w:semiHidden="0" w:uiPriority="64" w:unhideWhenUsed="0"/>
-    <w:lsdException w:name="Medium List 1 Accent 3" w:semiHidden="0" w:uiPriority="65" w:unhideWhenUsed="0"/>
-    <w:lsdException w:name="Medium List 2 Accent 3" w:semiHidden="0" w:uiPriority="66" w:unhideWhenUsed="0"/>
-    <w:lsdException w:name="Medium Grid 1 Accent 3" w:semiHidden="0" w:uiPriority="67" w:unhideWhenUsed="0"/>
-    <w:lsdException w:name="Medium Grid 2 Accent 3" w:semiHidden="0" w:uiPriority="68" w:unhideWhenUsed="0"/>
-    <w:lsdException w:name="Medium Grid 3 Accent 3" w:semiHidden="0" w:uiPriority="69" w:unhideWhenUsed="0"/>
-    <w:lsdException w:name="Dark List Accent 3" w:semiHidden="0" w:uiPriority="70" w:unhideWhenUsed="0"/>
-    <w:lsdException w:name="Colorful Shading Accent 3" w:semiHidden="0" w:uiPriority="71" w:unhideWhenUsed="0"/>
-    <w:lsdException w:name="Colorful List Accent 3" w:semiHidden="0" w:uiPriority="72" w:unhideWhenUsed="0"/>
-    <w:lsdException w:name="Colorful Grid Accent 3" w:semiHidden="0" w:uiPriority="73" w:unhideWhenUsed="0"/>
-    <w:lsdException w:name="Light Shading Accent 4" w:semiHidden="0" w:uiPriority="60" w:unhideWhenUsed="0"/>
-    <w:lsdException w:name="Light List Accent 4" w:semiHidden="0" w:uiPriority="61" w:unhideWhenUsed="0"/>
-    <w:lsdException w:name="Light Grid Accent 4" w:semiHidden="0" w:uiPriority="62" w:unhideWhenUsed="0"/>
-    <w:lsdException w:name="Medium Shading 1 Accent 4" w:semiHidden="0" w:uiPriority="63" w:unhideWhenUsed="0"/>
-    <w:lsdException w:name="Medium Shading 2 Accent 4" w:semiHidden="0" w:uiPriority="64" w:unhideWhenUsed="0"/>
-    <w:lsdException w:name="Medium List 1 Accent 4" w:semiHidden="0" w:uiPriority="65" w:unhideWhenUsed="0"/>
-    <w:lsdException w:name="Medium List 2 Accent 4" w:semiHidden="0" w:uiPriority="66" w:unhideWhenUsed="0"/>
-    <w:lsdException w:name="Medium Grid 1 Accent 4" w:semiHidden="0" w:uiPriority="67" w:unhideWhenUsed="0"/>
-    <w:lsdException w:name="Medium Grid 2 Accent 4" w:semiHidden="0" w:uiPriority="68" w:unhideWhenUsed="0"/>
-    <w:lsdException w:name="Medium Grid 3 Accent 4" w:semiHidden="0" w:uiPriority="69" w:unhideWhenUsed="0"/>
-    <w:lsdException w:name="Dark List Accent 4" w:semiHidden="0" w:uiPriority="70" w:unhideWhenUsed="0"/>
-    <w:lsdException w:name="Colorful Shading Accent 4" w:semiHidden="0" w:uiPriority="71" w:unhideWhenUsed="0"/>
-    <w:lsdException w:name="Colorful List Accent 4" w:semiHidden="0" w:uiPriority="72" w:unhideWhenUsed="0"/>
-    <w:lsdException w:name="Colorful Grid Accent 4" w:semiHidden="0" w:uiPriority="73" w:unhideWhenUsed="0"/>
-    <w:lsdException w:name="Light Shading Accent 5" w:semiHidden="0" w:uiPriority="60" w:unhideWhenUsed="0"/>
-    <w:lsdException w:name="Light List Accent 5" w:semiHidden="0" w:uiPriority="61" w:unhideWhenUsed="0"/>
-    <w:lsdException w:name="Light Grid Accent 5" w:semiHidden="0" w:uiPriority="62" w:unhideWhenUsed="0"/>
-    <w:lsdException w:name="Medium Shading 1 Accent 5" w:semiHidden="0" w:uiPriority="63" w:unhideWhenUsed="0"/>
-    <w:lsdException w:name="Medium Shading 2 Accent 5" w:semiHidden="0" w:uiPriority="64" w:unhideWhenUsed="0"/>
-    <w:lsdException w:name="Medium List 1 Accent 5" w:semiHidden="0" w:uiPriority="65" w:unhideWhenUsed="0"/>
-    <w:lsdException w:name="Medium List 2 Accent 5" w:semiHidden="0" w:uiPriority="66" w:unhideWhenUsed="0"/>
-    <w:lsdException w:name="Medium Grid 1 Accent 5" w:semiHidden="0" w:uiPriority="67" w:unhideWhenUsed="0"/>
-    <w:lsdException w:name="Medium Grid 2 Accent 5" w:semiHidden="0" w:uiPriority="68" w:unhideWhenUsed="0"/>
-    <w:lsdException w:name="Medium Grid 3 Accent 5" w:semiHidden="0" w:uiPriority="69" w:unhideWhenUsed="0"/>
-    <w:lsdException w:name="Dark List Accent 5" w:semiHidden="0" w:uiPriority="70" w:unhideWhenUsed="0"/>
-    <w:lsdException w:name="Colorful Shading Accent 5" w:semiHidden="0" w:uiPriority="71" w:unhideWhenUsed="0"/>
-    <w:lsdException w:name="Colorful List Accent 5" w:semiHidden="0" w:uiPriority="72" w:unhideWhenUsed="0"/>
-    <w:lsdException w:name="Colorful Grid Accent 5" w:semiHidden="0" w:uiPriority="73" w:unhideWhenUsed="0"/>
-    <w:lsdException w:name="Light Shading Accent 6" w:semiHidden="0" w:uiPriority="60" w:unhideWhenUsed="0"/>
-    <w:lsdException w:name="Light List Accent 6" w:semiHidden="0" w:uiPriority="61" w:unhideWhenUsed="0"/>
-    <w:lsdException w:name="Light Grid Accent 6" w:semiHidden="0" w:uiPriority="62" w:unhideWhenUsed="0"/>
-    <w:lsdException w:name="Medium Shading 1 Accent 6" w:semiHidden="0" w:uiPriority="63" w:unhideWhenUsed="0"/>
-    <w:lsdException w:name="Medium Shading 2 Accent 6" w:semiHidden="0" w:uiPriority="64" w:unhideWhenUsed="0"/>
-    <w:lsdException w:name="Medium List 1 Accent 6" w:semiHidden="0" w:uiPriority="65" w:unhideWhenUsed="0"/>
-    <w:lsdException w:name="Medium List 2 Accent 6" w:semiHidden="0" w:uiPriority="66" w:unhideWhenUsed="0"/>
-    <w:lsdException w:name="Medium Grid 1 Accent 6" w:semiHidden="0" w:uiPriority="67" w:unhideWhenUsed="0"/>
-    <w:lsdException w:name="Medium Grid 2 Accent 6" w:semiHidden="0" w:uiPriority="68" w:unhideWhenUsed="0"/>
-    <w:lsdException w:name="Medium Grid 3 Accent 6" w:semiHidden="0" w:uiPriority="69" w:unhideWhenUsed="0"/>
-    <w:lsdException w:name="Dark List Accent 6" w:semiHidden="0" w:uiPriority="70" w:unhideWhenUsed="0"/>
-    <w:lsdException w:name="Colorful Shading Accent 6" w:semiHidden="0" w:uiPriority="71" w:unhideWhenUsed="0"/>
-    <w:lsdException w:name="Colorful List Accent 6" w:semiHidden="0" w:uiPriority="72" w:unhideWhenUsed="0"/>
-    <w:lsdException w:name="Colorful Grid Accent 6" w:semiHidden="0" w:uiPriority="73" w:unhideWhenUsed="0"/>
-    <w:lsdException w:name="Subtle Emphasis" w:semiHidden="0" w:uiPriority="19" w:unhideWhenUsed="0" w:qFormat="1"/>
-    <w:lsdException w:name="Intense Emphasis" w:semiHidden="0" w:uiPriority="21" w:unhideWhenUsed="0" w:qFormat="1"/>
-    <w:lsdException w:name="Subtle Reference" w:semiHidden="0" w:uiPriority="31" w:unhideWhenUsed="0" w:qFormat="1"/>
-    <w:lsdException w:name="Intense Reference" w:semiHidden="0" w:uiPriority="32" w:unhideWhenUsed="0" w:qFormat="1"/>
-    <w:lsdException w:name="Book Title" w:semiHidden="0" w:uiPriority="33" w:unhideWhenUsed="0" w:qFormat="1"/>
-    <w:lsdException w:name="Bibliography" w:uiPriority="37"/>
-    <w:lsdException w:name="TOC Heading" w:uiPriority="39" w:qFormat="1"/>
-  </w:latentStyles>
-  <w:style w:type="paragraph" w:default="1" w:styleId="Standaard">
-    <w:name w:val="Normal"/>
-    <w:qFormat/>
-    <w:rsid w:val="00733714"/>
-  </w:style>
-  <w:style w:type="character" w:default="1" w:styleId="Standaardalinea-lettertype">
-    <w:name w:val="Default Paragraph Font"/>
-    <w:uiPriority w:val="1"/>
-    <w:semiHidden/>
-    <w:unhideWhenUsed/>
-  </w:style>
-  <w:style w:type="table" w:default="1" w:styleId="Standaardtabel">
-    <w:name w:val="Normal Table"/>
-    <w:uiPriority w:val="99"/>
-    <w:semiHidden/>
-    <w:unhideWhenUsed/>
-    <w:qFormat/>
-    <w:tblPr>
-      <w:tblInd w:w="0" w:type="dxa"/>
-      <w:tblCellMar>
-        <w:top w:w="0" w:type="dxa"/>
-        <w:left w:w="108" w:type="dxa"/>
-        <w:bottom w:w="0" w:type="dxa"/>
-        <w:right w:w="108" w:type="dxa"/>
-      </w:tblCellMar>
-    </w:tblPr>
-  </w:style>
-  <w:style w:type="numbering" w:default="1" w:styleId="Geenlijst">
-    <w:name w:val="No List"/>
-    <w:uiPriority w:val="99"/>
-    <w:semiHidden/>
-    <w:unhideWhenUsed/>
-  </w:style>
-  <w:style w:type="paragraph" w:customStyle="1" w:styleId="ACB2317D6140401E81F8AB4227CAC7B9">
-    <w:name w:val="ACB2317D6140401E81F8AB4227CAC7B9"/>
-    <w:rsid w:val="007A0F1B"/>
-  </w:style>
-  <w:style w:type="paragraph" w:customStyle="1" w:styleId="C2A11D13E3DD42C7936A873F8A3E6B17">
-    <w:name w:val="C2A11D13E3DD42C7936A873F8A3E6B17"/>
-    <w:rsid w:val="007A0F1B"/>
-  </w:style>
-  <w:style w:type="paragraph" w:customStyle="1" w:styleId="4DA96C5DDC974F989FB1891746FF02F9">
-    <w:name w:val="4DA96C5DDC974F989FB1891746FF02F9"/>
-    <w:rsid w:val="007A0F1B"/>
-  </w:style>
-  <w:style w:type="paragraph" w:customStyle="1" w:styleId="DA83380730C04F18B119134E8E59FF23">
-    <w:name w:val="DA83380730C04F18B119134E8E59FF23"/>
-    <w:rsid w:val="007A0F1B"/>
-  </w:style>
-  <w:style w:type="paragraph" w:customStyle="1" w:styleId="22ECB3F5F5EF475C8124946956800081">
-    <w:name w:val="22ECB3F5F5EF475C8124946956800081"/>
-    <w:rsid w:val="007A0F1B"/>
-  </w:style>
-  <w:style w:type="paragraph" w:customStyle="1" w:styleId="2D00E0B264574F88B805BE20750EF126">
-    <w:name w:val="2D00E0B264574F88B805BE20750EF126"/>
-    <w:rsid w:val="007A0F1B"/>
-  </w:style>
-  <w:style w:type="paragraph" w:customStyle="1" w:styleId="3401EFFA1F5E4FCBB548B51250463CD9">
-    <w:name w:val="3401EFFA1F5E4FCBB548B51250463CD9"/>
-    <w:rsid w:val="007A0F1B"/>
-  </w:style>
-  <w:style w:type="paragraph" w:customStyle="1" w:styleId="77E481E20F5143728A3F9C8BCD252BC8">
-    <w:name w:val="77E481E20F5143728A3F9C8BCD252BC8"/>
-    <w:rsid w:val="007A0F1B"/>
-  </w:style>
-  <w:style w:type="paragraph" w:customStyle="1" w:styleId="4E1152FEFB57419FA27F7D5913A5BB0B">
-    <w:name w:val="4E1152FEFB57419FA27F7D5913A5BB0B"/>
-    <w:rsid w:val="007A0F1B"/>
-  </w:style>
-  <w:style w:type="paragraph" w:customStyle="1" w:styleId="7A0DD4FE049E4929A8F0310E591BECA3">
-    <w:name w:val="7A0DD4FE049E4929A8F0310E591BECA3"/>
-    <w:rsid w:val="007A0F1B"/>
-  </w:style>
-  <w:style w:type="paragraph" w:customStyle="1" w:styleId="8F4FB55F1CBB4D2DBD8DA01F2EC804E6">
-    <w:name w:val="8F4FB55F1CBB4D2DBD8DA01F2EC804E6"/>
-    <w:rsid w:val="007A0F1B"/>
-  </w:style>
-  <w:style w:type="paragraph" w:customStyle="1" w:styleId="2FFBF8192BF94E499130FDD408A5F6A0">
-    <w:name w:val="2FFBF8192BF94E499130FDD408A5F6A0"/>
-    <w:rsid w:val="007A0F1B"/>
-  </w:style>
-  <w:style w:type="paragraph" w:customStyle="1" w:styleId="2CD20B7AEFD04FFC8F60BC7233D6748D">
-    <w:name w:val="2CD20B7AEFD04FFC8F60BC7233D6748D"/>
-    <w:rsid w:val="007A0F1B"/>
-  </w:style>
-  <w:style w:type="paragraph" w:customStyle="1" w:styleId="803FA83DF0884344931E04A7E892E78B">
-    <w:name w:val="803FA83DF0884344931E04A7E892E78B"/>
-    <w:rsid w:val="007A0F1B"/>
-  </w:style>
-  <w:style w:type="paragraph" w:customStyle="1" w:styleId="56A2C85E010C41C8890F840711E79CCE">
-    <w:name w:val="56A2C85E010C41C8890F840711E79CCE"/>
-    <w:rsid w:val="007A0F1B"/>
-  </w:style>
-  <w:style w:type="paragraph" w:customStyle="1" w:styleId="2F8CB57E6CB8462095B2BA2602044FAC">
-    <w:name w:val="2F8CB57E6CB8462095B2BA2602044FAC"/>
-    <w:rsid w:val="007A0F1B"/>
-  </w:style>
-  <w:style w:type="paragraph" w:customStyle="1" w:styleId="D0FBFA124AE04FDE927CEEAFE62E5C5B">
-    <w:name w:val="D0FBFA124AE04FDE927CEEAFE62E5C5B"/>
-    <w:rsid w:val="007A0F1B"/>
-  </w:style>
-  <w:style w:type="paragraph" w:customStyle="1" w:styleId="B1208BF345474355B159722BB548CE86">
-    <w:name w:val="B1208BF345474355B159722BB548CE86"/>
-    <w:rsid w:val="007A0F1B"/>
-  </w:style>
-  <w:style w:type="paragraph" w:customStyle="1" w:styleId="59CFF26637D245948E31690A3B3D7B95">
-    <w:name w:val="59CFF26637D245948E31690A3B3D7B95"/>
-    <w:rsid w:val="007A0F1B"/>
-  </w:style>
-  <w:style w:type="paragraph" w:customStyle="1" w:styleId="45E9DB367BB043CA8CE9C2036AD56DE3">
-    <w:name w:val="45E9DB367BB043CA8CE9C2036AD56DE3"/>
-    <w:rsid w:val="007A0F1B"/>
-  </w:style>
-  <w:style w:type="paragraph" w:customStyle="1" w:styleId="37F50C2972BD445899E9A8FE4571C152">
-    <w:name w:val="37F50C2972BD445899E9A8FE4571C152"/>
-    <w:rsid w:val="007A0F1B"/>
-  </w:style>
-  <w:style w:type="paragraph" w:customStyle="1" w:styleId="D6CB777ACA31470BB8A0BB87A634D834">
-    <w:name w:val="D6CB777ACA31470BB8A0BB87A634D834"/>
-    <w:rsid w:val="007A0F1B"/>
-  </w:style>
-  <w:style w:type="paragraph" w:customStyle="1" w:styleId="4E8A1616D92B44ACB177F35530C8CBFD">
-    <w:name w:val="4E8A1616D92B44ACB177F35530C8CBFD"/>
-    <w:rsid w:val="007A0F1B"/>
-  </w:style>
-  <w:style w:type="paragraph" w:customStyle="1" w:styleId="DB12471632514BE988B0197A2AEB2F06">
-    <w:name w:val="DB12471632514BE988B0197A2AEB2F06"/>
-    <w:rsid w:val="007A0F1B"/>
-  </w:style>
-  <w:style w:type="paragraph" w:customStyle="1" w:styleId="434AB2597F784183ACC3A4AF788F7DEA">
-    <w:name w:val="434AB2597F784183ACC3A4AF788F7DEA"/>
-    <w:rsid w:val="007A0F1B"/>
-  </w:style>
-  <w:style w:type="paragraph" w:customStyle="1" w:styleId="6649C4E7856B47F5908A16EDC486AA2A">
-    <w:name w:val="6649C4E7856B47F5908A16EDC486AA2A"/>
-    <w:rsid w:val="00733714"/>
-  </w:style>
-  <w:style w:type="paragraph" w:customStyle="1" w:styleId="868B3E2127B64549BF8584D5812DE8E8">
-    <w:name w:val="868B3E2127B64549BF8584D5812DE8E8"/>
-    <w:rsid w:val="00733714"/>
-  </w:style>
-  <w:style w:type="paragraph" w:customStyle="1" w:styleId="D2CAEAA2174A44028AA046CF55E6C700">
-    <w:name w:val="D2CAEAA2174A44028AA046CF55E6C700"/>
-    <w:rsid w:val="00733714"/>
-  </w:style>
-  <w:style w:type="paragraph" w:customStyle="1" w:styleId="F2902C8214984E89BEA0A574526F8215">
-    <w:name w:val="F2902C8214984E89BEA0A574526F8215"/>
-    <w:rsid w:val="00733714"/>
-  </w:style>
-  <w:style w:type="paragraph" w:customStyle="1" w:styleId="98F323DE890341689B83A149A8391BF6">
-    <w:name w:val="98F323DE890341689B83A149A8391BF6"/>
-    <w:rsid w:val="00733714"/>
-  </w:style>
-  <w:style w:type="paragraph" w:customStyle="1" w:styleId="5C6D67D7EC8140F59DBA944318201455">
-    <w:name w:val="5C6D67D7EC8140F59DBA944318201455"/>
-    <w:rsid w:val="00733714"/>
-  </w:style>
-  <w:style w:type="paragraph" w:customStyle="1" w:styleId="68E35F9F97574221B25EFB385410EE73">
-    <w:name w:val="68E35F9F97574221B25EFB385410EE73"/>
-    <w:rsid w:val="00805264"/>
-    <w:rPr>
-      <w:lang w:val="en-US" w:eastAsia="en-US"/>
-    </w:rPr>
-  </w:style>
-</w:styles>
-</file>
-
-<file path=word/glossary/webSettings.xml><?xml version="1.0" encoding="utf-8"?>
-<w:webSettings xmlns:r="http://schemas.openxmlformats.org/officeDocument/2006/relationships" xmlns:w="http://schemas.openxmlformats.org/wordprocessingml/2006/main">
-  <w:optimizeForBrowser/>
-</w:webSettings>
-</file>
-
 <file path=word/theme/theme1.xml><?xml version="1.0" encoding="utf-8"?>
 <a:theme xmlns:a="http://schemas.openxmlformats.org/drawingml/2006/main" name="Office-thema">
   <a:themeElements>
@@ -2665,7 +2153,7 @@
 </file>
 
 <file path=customXml/itemProps2.xml><?xml version="1.0" encoding="utf-8"?>
-<ds:datastoreItem xmlns:ds="http://schemas.openxmlformats.org/officeDocument/2006/customXml" ds:itemID="{797F7FA3-0A0D-4523-9B0F-7C24B122B08F}">
+<ds:datastoreItem xmlns:ds="http://schemas.openxmlformats.org/officeDocument/2006/customXml" ds:itemID="{28C62484-D344-41DF-8105-8584ED7343BA}">
   <ds:schemaRefs>
     <ds:schemaRef ds:uri="http://schemas.openxmlformats.org/officeDocument/2006/bibliography"/>
   </ds:schemaRefs>

</xml_diff>